<commit_message>
TTP34 Ausarbeitung kurze Ergaenzung
</commit_message>
<xml_diff>
--- a/TT1/Prak2/Ausarbeitung_Steudte_Noetzel/Noetzel_Steudte_TT1P34.docx
+++ b/TT1/Prak2/Ausarbeitung_Steudte_Noetzel/Noetzel_Steudte_TT1P34.docx
@@ -1,6 +1,6 @@
 
 <file path=word/document.xml><?xml version="1.0" encoding="utf-8"?>
-<w:document xmlns:wpc="http://schemas.microsoft.com/office/word/2010/wordprocessingCanvas" xmlns:mc="http://schemas.openxmlformats.org/markup-compatibility/2006" xmlns:o="urn:schemas-microsoft-com:office:office" xmlns:r="http://schemas.openxmlformats.org/officeDocument/2006/relationships" xmlns:m="http://schemas.openxmlformats.org/officeDocument/2006/math" xmlns:v="urn:schemas-microsoft-com:vml" xmlns:wp14="http://schemas.microsoft.com/office/word/2010/wordprocessingDrawing" xmlns:wp="http://schemas.openxmlformats.org/drawingml/2006/wordprocessingDrawing" xmlns:w10="urn:schemas-microsoft-com:office:word" xmlns:w="http://schemas.openxmlformats.org/wordprocessingml/2006/main" xmlns:w14="http://schemas.microsoft.com/office/word/2010/wordml" xmlns:wpg="http://schemas.microsoft.com/office/word/2010/wordprocessingGroup" xmlns:wpi="http://schemas.microsoft.com/office/word/2010/wordprocessingInk" xmlns:wne="http://schemas.microsoft.com/office/word/2006/wordml" xmlns:wps="http://schemas.microsoft.com/office/word/2010/wordprocessingShape" mc:Ignorable="w14 wp14">
+<w:document xmlns:ve="http://schemas.openxmlformats.org/markup-compatibility/2006" xmlns:o="urn:schemas-microsoft-com:office:office" xmlns:r="http://schemas.openxmlformats.org/officeDocument/2006/relationships" xmlns:m="http://schemas.openxmlformats.org/officeDocument/2006/math" xmlns:v="urn:schemas-microsoft-com:vml" xmlns:wp="http://schemas.openxmlformats.org/drawingml/2006/wordprocessingDrawing" xmlns:w10="urn:schemas-microsoft-com:office:word" xmlns:w="http://schemas.openxmlformats.org/wordprocessingml/2006/main" xmlns:wne="http://schemas.microsoft.com/office/word/2006/wordml">
   <w:body>
     <w:p>
       <w:r>
@@ -529,7 +529,7 @@
                     </pic:cNvPicPr>
                   </pic:nvPicPr>
                   <pic:blipFill>
-                    <a:blip r:embed="rId7" cstate="print"/>
+                    <a:blip r:embed="rId6" cstate="print"/>
                     <a:srcRect/>
                     <a:stretch>
                       <a:fillRect/>
@@ -968,7 +968,7 @@
                     </pic:cNvPicPr>
                   </pic:nvPicPr>
                   <pic:blipFill>
-                    <a:blip r:embed="rId8" cstate="print"/>
+                    <a:blip r:embed="rId7" cstate="print"/>
                     <a:srcRect/>
                     <a:stretch>
                       <a:fillRect/>
@@ -1091,14 +1091,7 @@
           <w:noProof/>
           <w:lang w:eastAsia="de-DE"/>
         </w:rPr>
-        <w:t xml:space="preserve">-Nachricht  </w:t>
-      </w:r>
-      <w:r>
-        <w:rPr>
-          <w:noProof/>
-          <w:lang w:eastAsia="de-DE"/>
-        </w:rPr>
-        <w:t xml:space="preserve">durch unsere Partnergruppe (IP 141.22.27.35) </w:t>
+        <w:t xml:space="preserve">-Nachricht  durch unsere Partnergruppe (IP 141.22.27.35) </w:t>
       </w:r>
       <w:r>
         <w:rPr>
@@ -1471,7 +1464,7 @@
                     </pic:cNvPicPr>
                   </pic:nvPicPr>
                   <pic:blipFill>
-                    <a:blip r:embed="rId9" cstate="print"/>
+                    <a:blip r:embed="rId8" cstate="print"/>
                     <a:srcRect/>
                     <a:stretch>
                       <a:fillRect/>
@@ -1654,7 +1647,7 @@
                     </pic:cNvPicPr>
                   </pic:nvPicPr>
                   <pic:blipFill>
-                    <a:blip r:embed="rId10" cstate="print"/>
+                    <a:blip r:embed="rId9" cstate="print"/>
                     <a:srcRect/>
                     <a:stretch>
                       <a:fillRect/>
@@ -1915,6 +1908,29 @@
       </w:r>
       <w:proofErr w:type="spellEnd"/>
       <w:r>
+        <w:t xml:space="preserve"> und erreichen daher auch nach dem </w:t>
+      </w:r>
+      <w:r>
+        <w:rPr>
+          <w:b/>
+        </w:rPr>
+        <w:t>IGMP-</w:t>
+      </w:r>
+      <w:proofErr w:type="spellStart"/>
+      <w:r>
+        <w:rPr>
+          <w:b/>
+        </w:rPr>
+        <w:t>Leave</w:t>
+      </w:r>
+      <w:proofErr w:type="spellEnd"/>
+      <w:r>
+        <w:t xml:space="preserve"> weiterhin den </w:t>
+      </w:r>
+      <w:r>
+        <w:t>UAC</w:t>
+      </w:r>
+      <w:r>
         <w:t>.</w:t>
       </w:r>
       <w:r>
@@ -1934,7 +1950,7 @@
 </file>
 
 <file path=word/numbering.xml><?xml version="1.0" encoding="utf-8"?>
-<w:numbering xmlns:wpc="http://schemas.microsoft.com/office/word/2010/wordprocessingCanvas" xmlns:mc="http://schemas.openxmlformats.org/markup-compatibility/2006" xmlns:o="urn:schemas-microsoft-com:office:office" xmlns:r="http://schemas.openxmlformats.org/officeDocument/2006/relationships" xmlns:m="http://schemas.openxmlformats.org/officeDocument/2006/math" xmlns:v="urn:schemas-microsoft-com:vml" xmlns:wp14="http://schemas.microsoft.com/office/word/2010/wordprocessingDrawing" xmlns:wp="http://schemas.openxmlformats.org/drawingml/2006/wordprocessingDrawing" xmlns:w10="urn:schemas-microsoft-com:office:word" xmlns:w="http://schemas.openxmlformats.org/wordprocessingml/2006/main" xmlns:w14="http://schemas.microsoft.com/office/word/2010/wordml" xmlns:wpg="http://schemas.microsoft.com/office/word/2010/wordprocessingGroup" xmlns:wpi="http://schemas.microsoft.com/office/word/2010/wordprocessingInk" xmlns:wne="http://schemas.microsoft.com/office/word/2006/wordml" xmlns:wps="http://schemas.microsoft.com/office/word/2010/wordprocessingShape" mc:Ignorable="w14 wp14">
+<w:numbering xmlns:ve="http://schemas.openxmlformats.org/markup-compatibility/2006" xmlns:o="urn:schemas-microsoft-com:office:office" xmlns:r="http://schemas.openxmlformats.org/officeDocument/2006/relationships" xmlns:m="http://schemas.openxmlformats.org/officeDocument/2006/math" xmlns:v="urn:schemas-microsoft-com:vml" xmlns:wp="http://schemas.openxmlformats.org/drawingml/2006/wordprocessingDrawing" xmlns:w10="urn:schemas-microsoft-com:office:word" xmlns:w="http://schemas.openxmlformats.org/wordprocessingml/2006/main" xmlns:wne="http://schemas.microsoft.com/office/word/2006/wordml">
   <w:abstractNum w:abstractNumId="0">
     <w:nsid w:val="FFFFFF89"/>
     <w:multiLevelType w:val="singleLevel"/>
@@ -2257,7 +2273,7 @@
 </file>
 
 <file path=word/styles.xml><?xml version="1.0" encoding="utf-8"?>
-<w:styles xmlns:mc="http://schemas.openxmlformats.org/markup-compatibility/2006" xmlns:r="http://schemas.openxmlformats.org/officeDocument/2006/relationships" xmlns:w="http://schemas.openxmlformats.org/wordprocessingml/2006/main" xmlns:w14="http://schemas.microsoft.com/office/word/2010/wordml" mc:Ignorable="w14">
+<w:styles xmlns:r="http://schemas.openxmlformats.org/officeDocument/2006/relationships" xmlns:w="http://schemas.openxmlformats.org/wordprocessingml/2006/main">
   <w:docDefaults>
     <w:rPrDefault>
       <w:rPr>
@@ -2517,6 +2533,7 @@
     <w:uiPriority w:val="99"/>
     <w:semiHidden/>
     <w:unhideWhenUsed/>
+    <w:qFormat/>
     <w:tblPr>
       <w:tblInd w:w="0" w:type="dxa"/>
       <w:tblCellMar>
@@ -3177,7 +3194,7 @@
 </file>
 
 <file path=customXml/itemProps1.xml><?xml version="1.0" encoding="utf-8"?>
-<ds:datastoreItem xmlns:ds="http://schemas.openxmlformats.org/officeDocument/2006/customXml" ds:itemID="{F24BEBE8-2D4F-453D-BE5B-1933A00CF086}">
+<ds:datastoreItem xmlns:ds="http://schemas.openxmlformats.org/officeDocument/2006/customXml" ds:itemID="{5360C73A-AD1F-482F-9FB6-DE252336D069}">
   <ds:schemaRefs>
     <ds:schemaRef ds:uri="http://schemas.openxmlformats.org/officeDocument/2006/bibliography"/>
   </ds:schemaRefs>

</xml_diff>